<commit_message>
mises à jour Lutte syndicale
</commit_message>
<xml_diff>
--- a/src/nuclio1946-01-30fr.docx
+++ b/src/nuclio1946-01-30fr.docx
@@ -10,6 +10,9 @@
         <w:t>« </w:t>
       </w:r>
       <w:r>
+        <w:t xml:space="preserve">[Science et technique] </w:t>
+      </w:r>
+      <w:r>
         <w:t>Énergie électrique et énergie atomique</w:t>
       </w:r>
       <w:r>
@@ -107,151 +110,7 @@
         <w:pStyle w:val="NormalWeb"/>
       </w:pPr>
       <w:r>
-        <w:t>Si l</w:t>
-      </w:r>
-      <w:r>
-        <w:t>’</w:t>
-      </w:r>
-      <w:r>
-        <w:t>on établit le bilan des événemen</w:t>
-      </w:r>
-      <w:r>
-        <w:t>t</w:t>
-      </w:r>
-      <w:r>
-        <w:t>s de la dernière guerre, il y a lieu d</w:t>
-      </w:r>
-      <w:r>
-        <w:t>’</w:t>
-      </w:r>
-      <w:r>
-        <w:t>enregistrer à l</w:t>
-      </w:r>
-      <w:r>
-        <w:t>’</w:t>
-      </w:r>
-      <w:r>
-        <w:t>actif, comme r</w:t>
-      </w:r>
-      <w:r>
-        <w:t>é</w:t>
-      </w:r>
-      <w:r>
-        <w:t>s</w:t>
-      </w:r>
-      <w:r>
-        <w:t>ult</w:t>
-      </w:r>
-      <w:r>
-        <w:t>at important et durable, la réalisation d</w:t>
-      </w:r>
-      <w:r>
-        <w:t>’</w:t>
-      </w:r>
-      <w:r>
-        <w:t>une prévis</w:t>
-      </w:r>
-      <w:r>
-        <w:t>i</w:t>
-      </w:r>
-      <w:r>
-        <w:t>on scientiﬁque</w:t>
-      </w:r>
-      <w:r>
-        <w:t> </w:t>
-      </w:r>
-      <w:r>
-        <w:t>: l</w:t>
-      </w:r>
-      <w:r>
-        <w:t>’</w:t>
-      </w:r>
-      <w:r>
-        <w:t>utilisation de l</w:t>
-      </w:r>
-      <w:r>
-        <w:t>’</w:t>
-      </w:r>
-      <w:r>
-        <w:t>énergie atomique</w:t>
-      </w:r>
-      <w:r>
-        <w:t>.</w:t>
-      </w:r>
-      <w:r>
-        <w:t xml:space="preserve"> La transformation commandée de l</w:t>
-      </w:r>
-      <w:r>
-        <w:t>’</w:t>
-      </w:r>
-      <w:r>
-        <w:t>énergie nucléaire de l</w:t>
-      </w:r>
-      <w:r>
-        <w:t>’</w:t>
-      </w:r>
-      <w:r>
-        <w:t>uranium en chaleur peut être considérée comme un problème techniquement résolu. On peut donc s</w:t>
-      </w:r>
-      <w:r>
-        <w:t>’</w:t>
-      </w:r>
-      <w:r>
-        <w:t>attendre à voir l</w:t>
-      </w:r>
-      <w:r>
-        <w:t>’</w:t>
-      </w:r>
-      <w:r>
-        <w:t>énergie atomique prendre sa place sur le marché de l</w:t>
-      </w:r>
-      <w:r>
-        <w:t>’</w:t>
-      </w:r>
-      <w:r>
-        <w:t>énergie concur</w:t>
-      </w:r>
-      <w:r>
-        <w:t>r</w:t>
-      </w:r>
-      <w:r>
-        <w:t>emment avec les combustibles et l</w:t>
-      </w:r>
-      <w:r>
-        <w:t>a</w:t>
-      </w:r>
-      <w:r>
-        <w:t xml:space="preserve"> force hydraulique. Le Conseil </w:t>
-      </w:r>
-      <w:r>
-        <w:t>f</w:t>
-      </w:r>
-      <w:r>
-        <w:t xml:space="preserve">édéral </w:t>
-      </w:r>
-      <w:r>
-        <w:t>a</w:t>
-      </w:r>
-      <w:r>
-        <w:t xml:space="preserve"> institué, ces jours derniers, une commission chargée d</w:t>
-      </w:r>
-      <w:r>
-        <w:t>’</w:t>
-      </w:r>
-      <w:r>
-        <w:t>étudier les divers aspects du problème tel qu</w:t>
-      </w:r>
-      <w:r>
-        <w:t>’</w:t>
-      </w:r>
-      <w:r>
-        <w:t>i</w:t>
-      </w:r>
-      <w:r>
-        <w:t>l</w:t>
-      </w:r>
-      <w:r>
-        <w:t xml:space="preserve"> se présente notamment pour notre pays.</w:t>
+        <w:t>Si l’on établit le bilan des événements de la dernière guerre, il y a lieu d’enregistrer à l’actif, comme résultat important et durable, la réalisation d’une prévision scientiﬁque : l’utilisation de l’énergie atomique. La transformation commandée de l’énergie nucléaire de l’uranium en chaleur peut être considérée comme un problème techniquement résolu. On peut donc s’attendre à voir l’énergie atomique prendre sa place sur le marché de l’énergie concurremment avec les combustibles et la force hydraulique. Le Conseil fédéral a institué, ces jours derniers, une commission chargée d’étudier les divers aspects du problème tel qu’il se présente notamment pour notre pays.</w:t>
       </w:r>
     </w:p>
     <w:p>
@@ -259,103 +118,7 @@
         <w:pStyle w:val="NormalWeb"/>
       </w:pPr>
       <w:r>
-        <w:t>Quels résultats peut</w:t>
-      </w:r>
-      <w:r>
-        <w:t>-</w:t>
-      </w:r>
-      <w:r>
-        <w:t>on escompter pour l</w:t>
-      </w:r>
-      <w:r>
-        <w:t>’</w:t>
-      </w:r>
-      <w:r>
-        <w:t>avenir de l</w:t>
-      </w:r>
-      <w:r>
-        <w:t>’</w:t>
-      </w:r>
-      <w:r>
-        <w:t>emploi de l</w:t>
-      </w:r>
-      <w:r>
-        <w:t>’</w:t>
-      </w:r>
-      <w:r>
-        <w:t>énergie atomique pour couvrir nos besoins en énergie</w:t>
-      </w:r>
-      <w:r>
-        <w:t> </w:t>
-      </w:r>
-      <w:r>
-        <w:t>? L</w:t>
-      </w:r>
-      <w:r>
-        <w:t>’</w:t>
-      </w:r>
-      <w:r>
-        <w:t>électricité deviendra-t-e</w:t>
-      </w:r>
-      <w:r>
-        <w:t>l</w:t>
-      </w:r>
-      <w:r>
-        <w:t>le inutile</w:t>
-      </w:r>
-      <w:r>
-        <w:t> </w:t>
-      </w:r>
-      <w:r>
-        <w:t>? La force hydraulique et le combustib</w:t>
-      </w:r>
-      <w:r>
-        <w:t>l</w:t>
-      </w:r>
-      <w:r>
-        <w:t>e disparaîtr</w:t>
-      </w:r>
-      <w:r>
-        <w:t>o</w:t>
-      </w:r>
-      <w:r>
-        <w:t>nt-ils du marché de l</w:t>
-      </w:r>
-      <w:r>
-        <w:t>’</w:t>
-      </w:r>
-      <w:r>
-        <w:t>énergie</w:t>
-      </w:r>
-      <w:r>
-        <w:t> </w:t>
-      </w:r>
-      <w:r>
-        <w:t>? Le professeur Bauer, de l</w:t>
-      </w:r>
-      <w:r>
-        <w:t>’É</w:t>
-      </w:r>
-      <w:r>
-        <w:t>cole polytechnique fédérale, a examiné ces diverses questions à la conférence sur l</w:t>
-      </w:r>
-      <w:r>
-        <w:t>’</w:t>
-      </w:r>
-      <w:r>
-        <w:t>avenir de l</w:t>
-      </w:r>
-      <w:r>
-        <w:t>’</w:t>
-      </w:r>
-      <w:r>
-        <w:t>économie électrique suisse à laquelle avait été convoquée l</w:t>
-      </w:r>
-      <w:r>
-        <w:t>a</w:t>
-      </w:r>
-      <w:r>
-        <w:t xml:space="preserve"> presse accréditée au Palais fédéral.</w:t>
+        <w:t>Quels résultats peut-on escompter pour l’avenir de l’emploi de l’énergie atomique pour couvrir nos besoins en énergie ? L’électricité deviendra-t-elle inutile ? La force hydraulique et le combustible disparaîtront-ils du marché de l’énergie ? Le professeur Bauer, de l’École polytechnique fédérale, a examiné ces diverses questions à la conférence sur l’avenir de l’économie électrique suisse à laquelle avait été convoquée la presse accréditée au Palais fédéral.</w:t>
       </w:r>
     </w:p>
     <w:p>
@@ -363,251 +126,11 @@
         <w:pStyle w:val="NormalWeb"/>
       </w:pPr>
       <w:r>
-        <w:t>La source d</w:t>
-      </w:r>
-      <w:r>
-        <w:t>’</w:t>
-      </w:r>
-      <w:r>
-        <w:t>énergie qui l</w:t>
-      </w:r>
-      <w:r>
-        <w:t>’</w:t>
-      </w:r>
-      <w:r>
-        <w:t>emportera sur le marché sera celle qui produira la lumière, la force et la chaleur aux meilleures conditions</w:t>
-      </w:r>
-      <w:r>
-        <w:t>.</w:t>
-      </w:r>
-      <w:r>
-        <w:t xml:space="preserve"> Les perspectives de l</w:t>
-      </w:r>
-      <w:r>
-        <w:t>’</w:t>
-      </w:r>
-      <w:r>
-        <w:t>énergie atomique seront favorables, avant tout, dans tous les domaines où l</w:t>
-      </w:r>
-      <w:r>
-        <w:t>’</w:t>
-      </w:r>
-      <w:r>
-        <w:t>électricité ne peut être utilisée pour des motifs d</w:t>
-      </w:r>
-      <w:r>
-        <w:t>’</w:t>
-      </w:r>
-      <w:r>
-        <w:t>ordre technique ou économique. L</w:t>
-      </w:r>
-      <w:r>
-        <w:t>’</w:t>
-      </w:r>
-      <w:r>
-        <w:t>énergie atomique ne provoquera pourtant pas une révolution</w:t>
-      </w:r>
-      <w:r>
-        <w:t> </w:t>
-      </w:r>
-      <w:r>
-        <w:t xml:space="preserve">; elle ne pénétrera </w:t>
+        <w:t xml:space="preserve">La source d’énergie qui l’emportera sur le marché sera celle qui produira la lumière, la force et la chaleur aux meilleures conditions. Les perspectives de l’énergie atomique seront favorables, avant tout, dans tous les domaines où l’électricité ne peut être utilisée pour des motifs d’ordre technique </w:t>
       </w:r>
       <w:r>
         <w:lastRenderedPageBreak/>
-        <w:t>que lentement et progressivement dans l</w:t>
-      </w:r>
-      <w:r>
-        <w:t>’</w:t>
-      </w:r>
-      <w:r>
-        <w:t>économie, en concurrence avec le combustible et l</w:t>
-      </w:r>
-      <w:r>
-        <w:t>’</w:t>
-      </w:r>
-      <w:r>
-        <w:t>électricité. Le développement actuel de la science et de la technique n</w:t>
-      </w:r>
-      <w:r>
-        <w:t>’</w:t>
-      </w:r>
-      <w:r>
-        <w:t>a permis d</w:t>
-      </w:r>
-      <w:r>
-        <w:t>’</w:t>
-      </w:r>
-      <w:r>
-        <w:t>utiliser l</w:t>
-      </w:r>
-      <w:r>
-        <w:t>’</w:t>
-      </w:r>
-      <w:r>
-        <w:t>énergie nucléaire que sous forme de chaleur. Le moteur d</w:t>
-      </w:r>
-      <w:r>
-        <w:t>’</w:t>
-      </w:r>
-      <w:r>
-        <w:t>énergie nucléaire ne sera donc vraisemblableme</w:t>
-      </w:r>
-      <w:r>
-        <w:t>n</w:t>
-      </w:r>
-      <w:r>
-        <w:t>t qu</w:t>
-      </w:r>
-      <w:r>
-        <w:t>’</w:t>
-      </w:r>
-      <w:r>
-        <w:t>une machine thermique qui, conformément aux lois thermodynamiques</w:t>
-      </w:r>
-      <w:r>
-        <w:t>,</w:t>
-      </w:r>
-      <w:r>
-        <w:t xml:space="preserve"> offrira l</w:t>
-      </w:r>
-      <w:r>
-        <w:t>’</w:t>
-      </w:r>
-      <w:r>
-        <w:t>inconvénient d</w:t>
-      </w:r>
-      <w:r>
-        <w:t>’</w:t>
-      </w:r>
-      <w:r>
-        <w:t>un rendement relativement réduit. L</w:t>
-      </w:r>
-      <w:r>
-        <w:t>’</w:t>
-      </w:r>
-      <w:r>
-        <w:t>énergie atomique est de ce fait intérieure à la force hydraulique du point de vue physique</w:t>
-      </w:r>
-      <w:r>
-        <w:t>.</w:t>
-      </w:r>
-      <w:r>
-        <w:t xml:space="preserve"> Le genre et l</w:t>
-      </w:r>
-      <w:r>
-        <w:t>’</w:t>
-      </w:r>
-      <w:r>
-        <w:t>étendue des problèmes restant à résoudre montrent que la construction d</w:t>
-      </w:r>
-      <w:r>
-        <w:t>’</w:t>
-      </w:r>
-      <w:r>
-        <w:t>une usine d</w:t>
-      </w:r>
-      <w:r>
-        <w:t>’</w:t>
-      </w:r>
-      <w:r>
-        <w:t>énergie atomique comparée à une installation équivalente actionnée par des combustibles exigera l</w:t>
-      </w:r>
-      <w:r>
-        <w:t>’</w:t>
-      </w:r>
-      <w:r>
-        <w:t>investissement d</w:t>
-      </w:r>
-      <w:r>
-        <w:t>’</w:t>
-      </w:r>
-      <w:r>
-        <w:t>importants capitaux</w:t>
-      </w:r>
-      <w:r>
-        <w:t>.</w:t>
-      </w:r>
-      <w:r>
-        <w:t xml:space="preserve"> </w:t>
-      </w:r>
-      <w:r>
-        <w:t>À</w:t>
-      </w:r>
-      <w:r>
-        <w:t xml:space="preserve"> cet inconvénient s</w:t>
-      </w:r>
-      <w:r>
-        <w:t>’</w:t>
-      </w:r>
-      <w:r>
-        <w:t>oppose l</w:t>
-      </w:r>
-      <w:r>
-        <w:t>’</w:t>
-      </w:r>
-      <w:r>
-        <w:t>avantage de frais comparativement in</w:t>
-      </w:r>
-      <w:r>
-        <w:t>f</w:t>
-      </w:r>
-      <w:r>
-        <w:t>érieurs pour la production d</w:t>
-      </w:r>
-      <w:r>
-        <w:t>’</w:t>
-      </w:r>
-      <w:r>
-        <w:t>une même quantité d</w:t>
-      </w:r>
-      <w:r>
-        <w:t>’</w:t>
-      </w:r>
-      <w:r>
-        <w:t>énergie</w:t>
-      </w:r>
-      <w:r>
-        <w:t>.</w:t>
-      </w:r>
-      <w:r>
-        <w:t xml:space="preserve"> </w:t>
-      </w:r>
-      <w:r>
-        <w:t>É</w:t>
-      </w:r>
-      <w:r>
-        <w:t>tant donné la différence dans les frais de production des deux sources d</w:t>
-      </w:r>
-      <w:r>
-        <w:t>’</w:t>
-      </w:r>
-      <w:r>
-        <w:t>énergie, l</w:t>
-      </w:r>
-      <w:r>
-        <w:t>’</w:t>
-      </w:r>
-      <w:r>
-        <w:t>énergie atomique pourrait en premier lieu être envisagée pour les usines à production permanente d</w:t>
-      </w:r>
-      <w:r>
-        <w:t>’</w:t>
-      </w:r>
-      <w:r>
-        <w:t>une grande durée d</w:t>
-      </w:r>
-      <w:r>
-        <w:t>’</w:t>
-      </w:r>
-      <w:r>
-        <w:t>utilisation, alors que le combustible parait être pour longtemps encore la source d</w:t>
-      </w:r>
-      <w:r>
-        <w:t>’</w:t>
-      </w:r>
-      <w:r>
-        <w:t>énergie la plus apte à produire le courant de pointe.</w:t>
+        <w:t>ou économique. L’énergie atomique ne provoquera pourtant pas une révolution ; elle ne pénétrera que lentement et progressivement dans l’économie, en concurrence avec le combustible et l’électricité. Le développement actuel de la science et de la technique n’a permis d’utiliser l’énergie nucléaire que sous forme de chaleur. Le moteur d’énergie nucléaire ne sera donc vraisemblablement qu’une machine thermique qui, conformément aux lois thermodynamiques, offrira l’inconvénient d’un rendement relativement réduit. L’énergie atomique est de ce fait intérieure à la force hydraulique du point de vue physique. Le genre et l’étendue des problèmes restant à résoudre montrent que la construction d’une usine d’énergie atomique comparée à une installation équivalente actionnée par des combustibles exigera l’investissement d’importants capitaux. À cet inconvénient s’oppose l’avantage de frais comparativement inférieurs pour la production d’une même quantité d’énergie. Étant donné la différence dans les frais de production des deux sources d’énergie, l’énergie atomique pourrait en premier lieu être envisagée pour les usines à production permanente d’une grande durée d’utilisation, alors que le combustible parait être pour longtemps encore la source d’énergie la plus apte à produire le courant de pointe.</w:t>
       </w:r>
     </w:p>
     <w:p>
@@ -615,175 +138,7 @@
         <w:pStyle w:val="NormalWeb"/>
       </w:pPr>
       <w:r>
-        <w:t>Considérons maintenant la situation dans les régions qui, comme la Suisse, disposent d</w:t>
-      </w:r>
-      <w:r>
-        <w:t>’</w:t>
-      </w:r>
-      <w:r>
-        <w:t>importantes quantités d</w:t>
-      </w:r>
-      <w:r>
-        <w:t>’</w:t>
-      </w:r>
-      <w:r>
-        <w:t>énergie hydraulique</w:t>
-      </w:r>
-      <w:r>
-        <w:t>.</w:t>
-      </w:r>
-      <w:r>
-        <w:t xml:space="preserve"> Des calculs comparatifs ont montré la supériorité économique de la production hydro</w:t>
-      </w:r>
-      <w:r>
-        <w:t>-</w:t>
-      </w:r>
-      <w:r>
-        <w:t>électrique suisse sur la production thermo-électrique au moyen de combustible</w:t>
-      </w:r>
-      <w:r>
-        <w:t>.</w:t>
-      </w:r>
-      <w:r>
-        <w:t xml:space="preserve"> Cette prépondérance sera peut</w:t>
-      </w:r>
-      <w:r>
-        <w:t>-</w:t>
-      </w:r>
-      <w:r>
-        <w:t>être atténuée à l</w:t>
-      </w:r>
-      <w:r>
-        <w:t>’</w:t>
-      </w:r>
-      <w:r>
-        <w:t>avenir, lorsque l</w:t>
-      </w:r>
-      <w:r>
-        <w:t>’</w:t>
-      </w:r>
-      <w:r>
-        <w:t>énergie atomique remplacera le combustible</w:t>
-      </w:r>
-      <w:r>
-        <w:t>.</w:t>
-      </w:r>
-      <w:r>
-        <w:t xml:space="preserve"> Mais l</w:t>
-      </w:r>
-      <w:r>
-        <w:t>’</w:t>
-      </w:r>
-      <w:r>
-        <w:t>énergie hydraulique devrait-elle perdre pour autant son importance</w:t>
-      </w:r>
-      <w:r>
-        <w:t> </w:t>
-      </w:r>
-      <w:r>
-        <w:t>? Au contraire, l</w:t>
-      </w:r>
-      <w:r>
-        <w:t>’</w:t>
-      </w:r>
-      <w:r>
-        <w:t>entreprise qui dispose de forces hydrauliques aura avantage à utiliser avant tout l</w:t>
-      </w:r>
-      <w:r>
-        <w:t>’</w:t>
-      </w:r>
-      <w:r>
-        <w:t>énergie atomique dans les domaines où elle trouvera sa meilleure utilisation du point de vue thermodynamique, c</w:t>
-      </w:r>
-      <w:r>
-        <w:t>’</w:t>
-      </w:r>
-      <w:r>
-        <w:t>est-à-dire surtout dans les grandes insta</w:t>
-      </w:r>
-      <w:r>
-        <w:t>l</w:t>
-      </w:r>
-      <w:r>
-        <w:t>lations consommant de la chaleur. Dès que la Suisse pourra importer avantageusement de l</w:t>
-      </w:r>
-      <w:r>
-        <w:t>’</w:t>
-      </w:r>
-      <w:r>
-        <w:t>énergie atomique, elle devra s</w:t>
-      </w:r>
-      <w:r>
-        <w:t>’</w:t>
-      </w:r>
-      <w:r>
-        <w:t>en servir d</w:t>
-      </w:r>
-      <w:r>
-        <w:t>’</w:t>
-      </w:r>
-      <w:r>
-        <w:t>abord pour remplacer le combustible</w:t>
-      </w:r>
-      <w:r>
-        <w:t xml:space="preserve"> </w:t>
-      </w:r>
-      <w:r>
-        <w:t>dans les entreprises de chauffage à distance. L</w:t>
-      </w:r>
-      <w:r>
-        <w:t>’</w:t>
-      </w:r>
-      <w:r>
-        <w:t>énergie atomique ne devrait servir à produire uniquement de l</w:t>
-      </w:r>
-      <w:r>
-        <w:t>’</w:t>
-      </w:r>
-      <w:r>
-        <w:t>énergie électrique qu</w:t>
-      </w:r>
-      <w:r>
-        <w:t>’</w:t>
-      </w:r>
-      <w:r>
-        <w:t>en dernier lieu et seulement en tant qu</w:t>
-      </w:r>
-      <w:r>
-        <w:t>’</w:t>
-      </w:r>
-      <w:r>
-        <w:t>elle permettra d</w:t>
-      </w:r>
-      <w:r>
-        <w:t>’</w:t>
-      </w:r>
-      <w:r>
-        <w:t>accroître l</w:t>
-      </w:r>
-      <w:r>
-        <w:t>’</w:t>
-      </w:r>
-      <w:r>
-        <w:t>utilisa</w:t>
-      </w:r>
-      <w:r>
-        <w:t>ti</w:t>
-      </w:r>
-      <w:r>
-        <w:t>on maximum de l</w:t>
-      </w:r>
-      <w:r>
-        <w:t>’</w:t>
-      </w:r>
-      <w:r>
-        <w:t>énergie hydraulique disponible et de couvrir d</w:t>
-      </w:r>
-      <w:r>
-        <w:t>’</w:t>
-      </w:r>
-      <w:r>
-        <w:t>éventuelles carences.</w:t>
+        <w:t>Considérons maintenant la situation dans les régions qui, comme la Suisse, disposent d’importantes quantités d’énergie hydraulique. Des calculs comparatifs ont montré la supériorité économique de la production hydro-électrique suisse sur la production thermo-électrique au moyen de combustible. Cette prépondérance sera peut-être atténuée à l’avenir, lorsque l’énergie atomique remplacera le combustible. Mais l’énergie hydraulique devrait-elle perdre pour autant son importance ? Au contraire, l’entreprise qui dispose de forces hydrauliques aura avantage à utiliser avant tout l’énergie atomique dans les domaines où elle trouvera sa meilleure utilisation du point de vue thermodynamique, c’est-à-dire surtout dans les grandes installations consommant de la chaleur. Dès que la Suisse pourra importer avantageusement de l’énergie atomique, elle devra s’en servir d’abord pour remplacer le combustible dans les entreprises de chauffage à distance. L’énergie atomique ne devrait servir à produire uniquement de l’énergie électrique qu’en dernier lieu et seulement en tant qu’elle permettra d’accroître l’utilisation maximum de l’énergie hydraulique disponible et de couvrir d’éventuelles carences.</w:t>
       </w:r>
     </w:p>
     <w:sectPr>

</xml_diff>